<commit_message>
✨ feat: update application documents for 2025 with new versions
</commit_message>
<xml_diff>
--- a/apply/2025-向嘉豪-博士申请书-9-9.docx
+++ b/apply/2025-向嘉豪-博士申请书-9-9.docx
@@ -810,8 +810,32 @@
                 <w:szCs w:val="24"/>
                 <w:lang w:val="en-US" w:eastAsia="zh-CN"/>
               </w:rPr>
-              <w:t xml:space="preserve"> 电子信息</w:t>
+              <w:t xml:space="preserve"> </w:t>
             </w:r>
+            <w:ins w:id="15" w:author="向嘉豪" w:date="2025-09-09T21:05:34Z">
+              <w:r>
+                <w:rPr>
+                  <w:rFonts w:hint="eastAsia" w:ascii="宋体" w:hAnsi="宋体" w:eastAsia="宋体" w:cs="宋体"/>
+                  <w:spacing w:val="-19"/>
+                  <w:sz w:val="24"/>
+                  <w:szCs w:val="24"/>
+                  <w:lang w:val="en-US" w:eastAsia="zh-CN"/>
+                </w:rPr>
+                <w:t>电子信息（计算机技术）</w:t>
+              </w:r>
+            </w:ins>
+            <w:del w:id="16" w:author="向嘉豪" w:date="2025-09-09T21:05:34Z">
+              <w:r>
+                <w:rPr>
+                  <w:rFonts w:hint="eastAsia" w:ascii="宋体" w:hAnsi="宋体" w:eastAsia="宋体" w:cs="宋体"/>
+                  <w:spacing w:val="-19"/>
+                  <w:sz w:val="24"/>
+                  <w:szCs w:val="24"/>
+                  <w:lang w:val="en-US" w:eastAsia="zh-CN"/>
+                </w:rPr>
+                <w:delText>电子信息</w:delText>
+              </w:r>
+            </w:del>
           </w:p>
           <w:p>
             <w:pPr>
@@ -888,11 +912,11 @@
               <w:spacing w:before="73"/>
               <w:ind w:left="11" w:firstLine="11"/>
               <w:rPr>
-                <w:ins w:id="15" w:author="向嘉豪" w:date="2025-04-19T09:48:10Z"/>
+                <w:ins w:id="17" w:author="向嘉豪" w:date="2025-04-19T09:48:10Z"/>
                 <w:rFonts w:ascii="Arial" w:hAnsi="Arial" w:eastAsia="Arial" w:cs="Arial"/>
               </w:rPr>
             </w:pPr>
-            <w:ins w:id="16" w:author="向嘉豪" w:date="2025-04-19T09:48:10Z">
+            <w:ins w:id="18" w:author="向嘉豪" w:date="2025-04-19T09:48:10Z">
               <w:r>
                 <w:rPr>
                   <w:rFonts w:hint="default" w:ascii="Times New Roman" w:hAnsi="Times New Roman" w:eastAsia="宋体" w:cs="Times New Roman"/>
@@ -905,7 +929,7 @@
                 <w:t>◆</w:t>
               </w:r>
             </w:ins>
-            <w:ins w:id="17" w:author="向嘉豪" w:date="2025-04-19T09:48:34Z">
+            <w:ins w:id="19" w:author="向嘉豪" w:date="2025-04-19T09:48:34Z">
               <w:r>
                 <w:rPr>
                   <w:rFonts w:hint="eastAsia" w:ascii="宋体" w:hAnsi="宋体" w:eastAsia="宋体" w:cs="宋体"/>
@@ -918,7 +942,7 @@
                 <w:t xml:space="preserve"> </w:t>
               </w:r>
             </w:ins>
-            <w:ins w:id="18" w:author="向嘉豪" w:date="2025-04-19T09:48:10Z">
+            <w:ins w:id="20" w:author="向嘉豪" w:date="2025-04-19T09:48:10Z">
               <w:r>
                 <w:rPr>
                   <w:rFonts w:ascii="Times New Roman" w:hAnsi="Times New Roman" w:eastAsia="Times New Roman" w:cs="Times New Roman"/>
@@ -930,7 +954,7 @@
                 <w:t>201</w:t>
               </w:r>
             </w:ins>
-            <w:ins w:id="19" w:author="向嘉豪" w:date="2025-04-19T09:48:10Z">
+            <w:ins w:id="21" w:author="向嘉豪" w:date="2025-04-19T09:48:10Z">
               <w:r>
                 <w:rPr>
                   <w:rFonts w:hint="eastAsia" w:ascii="Times New Roman" w:hAnsi="Times New Roman" w:eastAsia="宋体" w:cs="Times New Roman"/>
@@ -943,7 +967,7 @@
                 <w:t>7</w:t>
               </w:r>
             </w:ins>
-            <w:ins w:id="20" w:author="向嘉豪" w:date="2025-04-19T09:48:10Z">
+            <w:ins w:id="22" w:author="向嘉豪" w:date="2025-04-19T09:48:10Z">
               <w:r>
                 <w:rPr>
                   <w:rFonts w:ascii="宋体" w:hAnsi="宋体" w:eastAsia="宋体" w:cs="宋体"/>
@@ -955,7 +979,7 @@
                 <w:t>年</w:t>
               </w:r>
             </w:ins>
-            <w:ins w:id="21" w:author="向嘉豪" w:date="2025-04-19T09:48:10Z">
+            <w:ins w:id="23" w:author="向嘉豪" w:date="2025-04-19T09:48:10Z">
               <w:r>
                 <w:rPr>
                   <w:rFonts w:ascii="Times New Roman" w:hAnsi="Times New Roman" w:eastAsia="Times New Roman" w:cs="Times New Roman"/>
@@ -967,7 +991,7 @@
                 <w:t>9</w:t>
               </w:r>
             </w:ins>
-            <w:ins w:id="22" w:author="向嘉豪" w:date="2025-04-19T09:48:10Z">
+            <w:ins w:id="24" w:author="向嘉豪" w:date="2025-04-19T09:48:10Z">
               <w:r>
                 <w:rPr>
                   <w:rFonts w:ascii="宋体" w:hAnsi="宋体" w:eastAsia="宋体" w:cs="宋体"/>
@@ -979,7 +1003,7 @@
                 <w:t>月</w:t>
               </w:r>
             </w:ins>
-            <w:ins w:id="23" w:author="向嘉豪" w:date="2025-04-19T09:48:10Z">
+            <w:ins w:id="25" w:author="向嘉豪" w:date="2025-04-19T09:48:10Z">
               <w:r>
                 <w:rPr>
                   <w:rFonts w:ascii="Times New Roman" w:hAnsi="Times New Roman" w:eastAsia="Times New Roman" w:cs="Times New Roman"/>
@@ -991,7 +1015,7 @@
                 <w:t>-</w:t>
               </w:r>
             </w:ins>
-            <w:ins w:id="24" w:author="向嘉豪" w:date="2025-04-19T09:48:10Z">
+            <w:ins w:id="26" w:author="向嘉豪" w:date="2025-04-19T09:48:10Z">
               <w:r>
                 <w:rPr>
                   <w:rFonts w:hint="eastAsia" w:ascii="Times New Roman" w:hAnsi="Times New Roman" w:eastAsia="宋体" w:cs="Times New Roman"/>
@@ -1004,7 +1028,7 @@
                 <w:t xml:space="preserve"> </w:t>
               </w:r>
             </w:ins>
-            <w:ins w:id="25" w:author="向嘉豪" w:date="2025-04-19T09:48:10Z">
+            <w:ins w:id="27" w:author="向嘉豪" w:date="2025-04-19T09:48:10Z">
               <w:r>
                 <w:rPr>
                   <w:rFonts w:ascii="Times New Roman" w:hAnsi="Times New Roman" w:eastAsia="Times New Roman" w:cs="Times New Roman"/>
@@ -1016,7 +1040,7 @@
                 <w:t>20</w:t>
               </w:r>
             </w:ins>
-            <w:ins w:id="26" w:author="向嘉豪" w:date="2025-04-19T09:48:10Z">
+            <w:ins w:id="28" w:author="向嘉豪" w:date="2025-04-19T09:48:10Z">
               <w:r>
                 <w:rPr>
                   <w:rFonts w:hint="eastAsia" w:ascii="Times New Roman" w:hAnsi="Times New Roman" w:eastAsia="Times New Roman" w:cs="Times New Roman"/>
@@ -1029,7 +1053,7 @@
                 <w:t>21</w:t>
               </w:r>
             </w:ins>
-            <w:ins w:id="27" w:author="向嘉豪" w:date="2025-04-19T09:48:10Z">
+            <w:ins w:id="29" w:author="向嘉豪" w:date="2025-04-19T09:48:10Z">
               <w:r>
                 <w:rPr>
                   <w:rFonts w:ascii="Times New Roman" w:hAnsi="Times New Roman" w:eastAsia="Times New Roman" w:cs="Times New Roman"/>
@@ -1041,7 +1065,7 @@
                 <w:t>年</w:t>
               </w:r>
             </w:ins>
-            <w:ins w:id="28" w:author="向嘉豪" w:date="2025-04-19T09:48:10Z">
+            <w:ins w:id="30" w:author="向嘉豪" w:date="2025-04-19T09:48:10Z">
               <w:r>
                 <w:rPr>
                   <w:rFonts w:hint="eastAsia" w:ascii="Times New Roman" w:hAnsi="Times New Roman" w:eastAsia="宋体" w:cs="Times New Roman"/>
@@ -1054,7 +1078,7 @@
                 <w:t>6</w:t>
               </w:r>
             </w:ins>
-            <w:ins w:id="29" w:author="向嘉豪" w:date="2025-04-19T09:48:10Z">
+            <w:ins w:id="31" w:author="向嘉豪" w:date="2025-04-19T09:48:10Z">
               <w:r>
                 <w:rPr>
                   <w:rFonts w:ascii="Times New Roman" w:hAnsi="Times New Roman" w:eastAsia="Times New Roman" w:cs="Times New Roman"/>
@@ -1066,7 +1090,7 @@
                 <w:t>月，</w:t>
               </w:r>
             </w:ins>
-            <w:ins w:id="30" w:author="向嘉豪" w:date="2025-04-19T09:48:10Z">
+            <w:ins w:id="32" w:author="向嘉豪" w:date="2025-04-19T09:48:10Z">
               <w:r>
                 <w:rPr>
                   <w:rFonts w:hint="default" w:ascii="Times New Roman" w:hAnsi="Times New Roman" w:eastAsia="Times New Roman" w:cs="Times New Roman"/>
@@ -1115,7 +1139,7 @@
               </w:rPr>
               <w:t>◆</w:t>
             </w:r>
-            <w:ins w:id="31" w:author="向嘉豪" w:date="2025-04-19T09:48:31Z">
+            <w:ins w:id="33" w:author="向嘉豪" w:date="2025-04-19T09:48:31Z">
               <w:r>
                 <w:rPr>
                   <w:rFonts w:hint="eastAsia" w:ascii="宋体" w:hAnsi="宋体" w:eastAsia="宋体" w:cs="宋体"/>
@@ -1190,7 +1214,7 @@
               </w:rPr>
               <w:t>衡阳师范学院，硕士，电子信息，导师：李浪教授，进行密码算法</w:t>
             </w:r>
-            <w:ins w:id="32" w:author="李浪" w:date="2025-04-18T20:27:45Z">
+            <w:ins w:id="34" w:author="李浪" w:date="2025-04-18T20:27:45Z">
               <w:r>
                 <w:rPr>
                   <w:rFonts w:hint="eastAsia" w:ascii="Times New Roman" w:hAnsi="Times New Roman" w:eastAsia="宋体" w:cs="Times New Roman"/>
@@ -1203,7 +1227,7 @@
                 <w:t>设计</w:t>
               </w:r>
             </w:ins>
-            <w:ins w:id="33" w:author="李浪" w:date="2025-04-18T20:27:47Z">
+            <w:ins w:id="35" w:author="李浪" w:date="2025-04-18T20:27:47Z">
               <w:r>
                 <w:rPr>
                   <w:rFonts w:hint="eastAsia" w:ascii="Times New Roman" w:hAnsi="Times New Roman" w:eastAsia="宋体" w:cs="Times New Roman"/>
@@ -1247,7 +1271,7 @@
         <w:ind w:firstLine="922"/>
         <w:outlineLvl w:val="9"/>
         <w:rPr>
-          <w:ins w:id="34" w:author="向嘉豪" w:date="2025-04-19T09:18:54Z"/>
+          <w:ins w:id="36" w:author="向嘉豪" w:date="2025-04-19T09:18:54Z"/>
           <w:rFonts w:hint="default" w:ascii="Times New Roman" w:hAnsi="Times New Roman" w:eastAsia="Times New Roman" w:cs="Times New Roman"/>
           <w:b/>
           <w:bCs/>
@@ -1258,7 +1282,7 @@
           <w:lang w:val="en-US"/>
         </w:rPr>
       </w:pPr>
-      <w:ins w:id="35" w:author="向嘉豪" w:date="2025-04-19T09:22:37Z">
+      <w:ins w:id="37" w:author="向嘉豪" w:date="2025-04-19T09:22:37Z">
         <w:r>
           <w:rPr>
             <w:rFonts w:ascii="Arial" w:hAnsi="Arial" w:eastAsia="Arial" w:cs="Arial"/>
@@ -1306,7 +1330,7 @@
           </w:drawing>
         </w:r>
       </w:ins>
-      <w:ins w:id="37" w:author="向嘉豪" w:date="2025-04-19T09:22:55Z">
+      <w:ins w:id="39" w:author="向嘉豪" w:date="2025-04-19T09:22:55Z">
         <w:r>
           <w:rPr>
             <w:rFonts w:hint="eastAsia" w:ascii="宋体" w:hAnsi="宋体" w:eastAsia="宋体" w:cs="宋体"/>
@@ -1325,7 +1349,7 @@
           <w:t>科研</w:t>
         </w:r>
       </w:ins>
-      <w:ins w:id="38" w:author="向嘉豪" w:date="2025-04-19T09:22:57Z">
+      <w:ins w:id="40" w:author="向嘉豪" w:date="2025-04-19T09:22:57Z">
         <w:r>
           <w:rPr>
             <w:rFonts w:hint="eastAsia" w:ascii="宋体" w:hAnsi="宋体" w:eastAsia="宋体" w:cs="宋体"/>
@@ -1386,7 +1410,7 @@
           <w:lang w:val="en-US" w:eastAsia="zh-CN" w:bidi="ar"/>
         </w:rPr>
       </w:pPr>
-      <w:ins w:id="39" w:author="向嘉豪" w:date="2025-04-19T09:27:09Z">
+      <w:ins w:id="41" w:author="向嘉豪" w:date="2025-04-19T09:27:09Z">
         <w:r>
           <w:rPr>
             <w:rFonts w:hint="default" w:ascii="Times New Roman Regular" w:hAnsi="Times New Roman Regular" w:eastAsia="宋体" w:cs="Times New Roman Regular"/>
@@ -1398,7 +1422,7 @@
           <w:t>(</w:t>
         </w:r>
       </w:ins>
-      <w:ins w:id="40" w:author="向嘉豪" w:date="2025-04-19T09:26:34Z">
+      <w:ins w:id="42" w:author="向嘉豪" w:date="2025-04-19T09:26:34Z">
         <w:r>
           <w:rPr>
             <w:rFonts w:hint="default" w:ascii="Times New Roman Regular" w:hAnsi="Times New Roman Regular" w:eastAsia="宋体" w:cs="Times New Roman Regular"/>
@@ -1410,7 +1434,7 @@
           <w:t>1</w:t>
         </w:r>
       </w:ins>
-      <w:ins w:id="41" w:author="向嘉豪" w:date="2025-04-19T09:26:33Z">
+      <w:ins w:id="43" w:author="向嘉豪" w:date="2025-04-19T09:26:33Z">
         <w:r>
           <w:rPr>
             <w:rFonts w:hint="default" w:ascii="Times New Roman Regular" w:hAnsi="Times New Roman Regular" w:eastAsia="宋体" w:cs="Times New Roman Regular"/>
@@ -1604,7 +1628,7 @@
           <w:lang w:val="en-US" w:eastAsia="zh-CN" w:bidi="ar"/>
         </w:rPr>
       </w:pPr>
-      <w:ins w:id="42" w:author="向嘉豪" w:date="2025-04-19T09:26:21Z">
+      <w:ins w:id="44" w:author="向嘉豪" w:date="2025-04-19T09:26:21Z">
         <w:r>
           <w:rPr>
             <w:rFonts w:hint="default" w:ascii="Times New Roman" w:hAnsi="Times New Roman" w:cs="Times New Roman"/>
@@ -1617,7 +1641,7 @@
           <w:t>(</w:t>
         </w:r>
       </w:ins>
-      <w:ins w:id="43" w:author="向嘉豪" w:date="2025-04-19T09:26:22Z">
+      <w:ins w:id="45" w:author="向嘉豪" w:date="2025-04-19T09:26:22Z">
         <w:r>
           <w:rPr>
             <w:rFonts w:hint="default" w:ascii="Times New Roman" w:hAnsi="Times New Roman" w:cs="Times New Roman"/>
@@ -1630,7 +1654,7 @@
           <w:t>2</w:t>
         </w:r>
       </w:ins>
-      <w:ins w:id="44" w:author="向嘉豪" w:date="2025-04-19T09:26:21Z">
+      <w:ins w:id="46" w:author="向嘉豪" w:date="2025-04-19T09:26:21Z">
         <w:r>
           <w:rPr>
             <w:rFonts w:hint="default" w:ascii="Times New Roman" w:hAnsi="Times New Roman" w:cs="Times New Roman"/>
@@ -1746,7 +1770,7 @@
         </w:rPr>
         <w:t xml:space="preserve">, CCF-A, </w:t>
       </w:r>
-      <w:ins w:id="45" w:author="向嘉豪" w:date="2025-09-09T20:22:40Z">
+      <w:ins w:id="47" w:author="向嘉豪" w:date="2025-09-09T20:22:40Z">
         <w:r>
           <w:rPr>
             <w:rFonts w:hint="eastAsia" w:ascii="Times New Roman" w:hAnsi="Times New Roman" w:cs="Times New Roman"/>
@@ -1759,7 +1783,7 @@
           <w:t>二</w:t>
         </w:r>
       </w:ins>
-      <w:del w:id="46" w:author="向嘉豪" w:date="2025-09-09T20:22:38Z">
+      <w:del w:id="48" w:author="向嘉豪" w:date="2025-09-09T20:22:38Z">
         <w:r>
           <w:rPr>
             <w:rFonts w:ascii="kaiti sc" w:hAnsi="kaiti sc" w:eastAsia="kaiti sc" w:cs="kaiti sc"/>
@@ -1783,7 +1807,7 @@
         </w:rPr>
         <w:t>审</w:t>
       </w:r>
-      <w:ins w:id="47" w:author="向嘉豪" w:date="2025-09-09T20:24:53Z">
+      <w:ins w:id="49" w:author="向嘉豪" w:date="2025-09-09T20:24:53Z">
         <w:r>
           <w:rPr>
             <w:rFonts w:hint="eastAsia" w:ascii="kaiti sc" w:hAnsi="kaiti sc" w:eastAsia="kaiti sc" w:cs="kaiti sc"/>
@@ -1807,8 +1831,6 @@
         </w:rPr>
         <w:t>).</w:t>
       </w:r>
-      <w:bookmarkStart w:id="0" w:name="_GoBack"/>
-      <w:bookmarkEnd w:id="0"/>
     </w:p>
     <w:p>
       <w:pPr>
@@ -1823,7 +1845,7 @@
           <w:lang w:val="en-US" w:eastAsia="zh-CN" w:bidi="ar"/>
         </w:rPr>
       </w:pPr>
-      <w:ins w:id="48" w:author="向嘉豪" w:date="2025-04-19T09:26:43Z">
+      <w:ins w:id="50" w:author="向嘉豪" w:date="2025-04-19T09:26:43Z">
         <w:r>
           <w:rPr>
             <w:rFonts w:hint="default" w:ascii="Times New Roman" w:hAnsi="Times New Roman" w:cs="Times New Roman"/>
@@ -1836,7 +1858,7 @@
           <w:t>(</w:t>
         </w:r>
       </w:ins>
-      <w:ins w:id="49" w:author="向嘉豪" w:date="2025-04-19T09:26:44Z">
+      <w:ins w:id="51" w:author="向嘉豪" w:date="2025-04-19T09:26:44Z">
         <w:r>
           <w:rPr>
             <w:rFonts w:hint="default" w:ascii="Times New Roman" w:hAnsi="Times New Roman" w:cs="Times New Roman"/>
@@ -1849,7 +1871,7 @@
           <w:t>3</w:t>
         </w:r>
       </w:ins>
-      <w:ins w:id="50" w:author="向嘉豪" w:date="2025-04-19T09:26:43Z">
+      <w:ins w:id="52" w:author="向嘉豪" w:date="2025-04-19T09:26:43Z">
         <w:r>
           <w:rPr>
             <w:rFonts w:hint="default" w:ascii="Times New Roman" w:hAnsi="Times New Roman" w:cs="Times New Roman"/>
@@ -1941,7 +1963,7 @@
         </w:rPr>
         <w:t>on GPUs. (</w:t>
       </w:r>
-      <w:del w:id="51" w:author="向嘉豪" w:date="2025-09-09T20:24:07Z">
+      <w:del w:id="53" w:author="向嘉豪" w:date="2025-09-09T20:24:07Z">
         <w:r>
           <w:rPr>
             <w:rFonts w:ascii="Times New Roman" w:hAnsi="Times New Roman" w:eastAsia="Arial" w:cs="Times New Roman"/>
@@ -1956,7 +1978,7 @@
           <w:delText xml:space="preserve">拟投 </w:delText>
         </w:r>
       </w:del>
-      <w:ins w:id="52" w:author="向嘉豪" w:date="2025-09-09T20:24:00Z">
+      <w:ins w:id="54" w:author="向嘉豪" w:date="2025-09-09T20:24:00Z">
         <w:r>
           <w:rPr>
             <w:rFonts w:hint="default" w:ascii="Times New Roman" w:hAnsi="Times New Roman" w:eastAsia="Arial" w:cs="Times New Roman"/>
@@ -1968,25 +1990,10 @@
             <w:szCs w:val="24"/>
             <w:lang w:val="en-US" w:eastAsia="zh-CN" w:bidi="ar"/>
           </w:rPr>
-          <w:t>I</w:t>
-        </w:r>
-      </w:ins>
-      <w:ins w:id="53" w:author="向嘉豪" w:date="2025-09-09T20:24:00Z">
-        <w:r>
-          <w:rPr>
-            <w:rFonts w:hint="default" w:ascii="Times New Roman" w:hAnsi="Times New Roman" w:eastAsia="Arial" w:cs="Times New Roman"/>
-            <w:i/>
-            <w:iCs/>
-            <w:color w:val="000000"/>
-            <w:kern w:val="0"/>
-            <w:sz w:val="24"/>
-            <w:szCs w:val="24"/>
-            <w:lang w:val="en-US" w:eastAsia="zh-CN" w:bidi="ar"/>
-          </w:rPr>
-          <w:t>EEE Computer Architecture Letters</w:t>
-        </w:r>
-      </w:ins>
-      <w:del w:id="54" w:author="向嘉豪" w:date="2025-09-09T20:24:03Z">
+          <w:t>IEEE Computer Architecture Letters</w:t>
+        </w:r>
+      </w:ins>
+      <w:del w:id="55" w:author="向嘉豪" w:date="2025-09-09T20:24:03Z">
         <w:r>
           <w:rPr>
             <w:rFonts w:ascii="Times New Roman" w:hAnsi="Times New Roman" w:cs="Times New Roman"/>
@@ -2012,7 +2019,7 @@
         </w:rPr>
         <w:t xml:space="preserve">, </w:t>
       </w:r>
-      <w:ins w:id="55" w:author="向嘉豪" w:date="2025-09-09T20:22:49Z">
+      <w:ins w:id="56" w:author="向嘉豪" w:date="2025-09-09T20:22:49Z">
         <w:r>
           <w:rPr>
             <w:rFonts w:hint="eastAsia" w:ascii="Kaiti SC Regular" w:hAnsi="Kaiti SC Regular" w:eastAsia="Kaiti SC Regular" w:cs="Kaiti SC Regular"/>
@@ -2025,7 +2032,7 @@
           <w:t>二审</w:t>
         </w:r>
       </w:ins>
-      <w:ins w:id="56" w:author="向嘉豪" w:date="2025-09-09T20:24:56Z">
+      <w:ins w:id="57" w:author="向嘉豪" w:date="2025-09-09T20:24:56Z">
         <w:r>
           <w:rPr>
             <w:rFonts w:hint="eastAsia" w:ascii="Kaiti SC Regular" w:hAnsi="Kaiti SC Regular" w:eastAsia="Kaiti SC Regular" w:cs="Kaiti SC Regular"/>
@@ -2038,7 +2045,7 @@
           <w:t>中</w:t>
         </w:r>
       </w:ins>
-      <w:del w:id="57" w:author="向嘉豪" w:date="2025-09-09T20:22:46Z">
+      <w:del w:id="58" w:author="向嘉豪" w:date="2025-09-09T20:22:46Z">
         <w:r>
           <w:rPr>
             <w:rFonts w:ascii="kaiti sc" w:hAnsi="kaiti sc" w:eastAsia="kaiti sc" w:cs="kaiti sc"/>
@@ -2051,7 +2058,7 @@
           <w:delText>已</w:delText>
         </w:r>
       </w:del>
-      <w:del w:id="58" w:author="向嘉豪" w:date="2025-09-09T20:22:45Z">
+      <w:del w:id="59" w:author="向嘉豪" w:date="2025-09-09T20:22:45Z">
         <w:r>
           <w:rPr>
             <w:rFonts w:ascii="kaiti sc" w:hAnsi="kaiti sc" w:eastAsia="kaiti sc" w:cs="kaiti sc"/>
@@ -2089,7 +2096,7 @@
           <w:lang w:val="en-US" w:eastAsia="zh-CN" w:bidi="ar"/>
         </w:rPr>
       </w:pPr>
-      <w:ins w:id="59" w:author="向嘉豪" w:date="2025-04-19T09:26:48Z">
+      <w:ins w:id="60" w:author="向嘉豪" w:date="2025-04-19T09:26:48Z">
         <w:r>
           <w:rPr>
             <w:rFonts w:hint="default" w:ascii="Times New Roman" w:hAnsi="Times New Roman" w:cs="Times New Roman"/>
@@ -2102,7 +2109,7 @@
           <w:t>(</w:t>
         </w:r>
       </w:ins>
-      <w:ins w:id="60" w:author="向嘉豪" w:date="2025-04-19T09:26:49Z">
+      <w:ins w:id="61" w:author="向嘉豪" w:date="2025-04-19T09:26:49Z">
         <w:r>
           <w:rPr>
             <w:rFonts w:hint="default" w:ascii="Times New Roman" w:hAnsi="Times New Roman" w:cs="Times New Roman"/>
@@ -2115,7 +2122,7 @@
           <w:t>4</w:t>
         </w:r>
       </w:ins>
-      <w:ins w:id="61" w:author="向嘉豪" w:date="2025-04-19T09:26:48Z">
+      <w:ins w:id="62" w:author="向嘉豪" w:date="2025-04-19T09:26:48Z">
         <w:r>
           <w:rPr>
             <w:rFonts w:hint="default" w:ascii="Times New Roman" w:hAnsi="Times New Roman" w:cs="Times New Roman"/>
@@ -2248,7 +2255,7 @@
         <w:spacing w:before="100" w:line="250" w:lineRule="auto"/>
         <w:ind w:left="909" w:right="1104" w:firstLine="17"/>
         <w:rPr>
-          <w:ins w:id="62" w:author="向嘉豪" w:date="2025-04-18T21:40:29Z"/>
+          <w:ins w:id="63" w:author="向嘉豪" w:date="2025-04-18T21:40:29Z"/>
           <w:rFonts w:hint="eastAsia" w:ascii="宋体" w:hAnsi="宋体" w:eastAsia="宋体" w:cs="宋体"/>
           <w:b/>
           <w:bCs/>
@@ -2259,7 +2266,7 @@
           <w:lang w:val="en-US" w:eastAsia="zh-CN" w:bidi="ar"/>
         </w:rPr>
       </w:pPr>
-      <w:ins w:id="63" w:author="向嘉豪" w:date="2025-04-19T09:26:53Z">
+      <w:ins w:id="64" w:author="向嘉豪" w:date="2025-04-19T09:26:53Z">
         <w:r>
           <w:rPr>
             <w:rFonts w:hint="default" w:ascii="Times New Roman" w:hAnsi="Times New Roman" w:cs="Times New Roman"/>
@@ -2272,7 +2279,7 @@
           <w:t>(</w:t>
         </w:r>
       </w:ins>
-      <w:ins w:id="64" w:author="向嘉豪" w:date="2025-04-19T09:26:54Z">
+      <w:ins w:id="65" w:author="向嘉豪" w:date="2025-04-19T09:26:54Z">
         <w:r>
           <w:rPr>
             <w:rFonts w:hint="default" w:ascii="Times New Roman" w:hAnsi="Times New Roman" w:cs="Times New Roman"/>
@@ -2285,7 +2292,7 @@
           <w:t>5</w:t>
         </w:r>
       </w:ins>
-      <w:ins w:id="65" w:author="向嘉豪" w:date="2025-04-19T09:26:53Z">
+      <w:ins w:id="66" w:author="向嘉豪" w:date="2025-04-19T09:26:53Z">
         <w:r>
           <w:rPr>
             <w:rFonts w:hint="default" w:ascii="Times New Roman" w:hAnsi="Times New Roman" w:cs="Times New Roman"/>
@@ -2420,7 +2427,7 @@
         <w:ind w:firstLine="922"/>
         <w:outlineLvl w:val="9"/>
         <w:rPr>
-          <w:ins w:id="66" w:author="向嘉豪" w:date="2025-04-19T09:24:10Z"/>
+          <w:ins w:id="67" w:author="向嘉豪" w:date="2025-04-19T09:24:10Z"/>
           <w:rFonts w:hint="default" w:ascii="Times New Roman" w:hAnsi="Times New Roman" w:eastAsia="Times New Roman" w:cs="Times New Roman"/>
           <w:b/>
           <w:bCs/>
@@ -2431,7 +2438,7 @@
           <w:lang w:val="en-US"/>
         </w:rPr>
       </w:pPr>
-      <w:ins w:id="67" w:author="向嘉豪" w:date="2025-04-19T09:24:10Z">
+      <w:ins w:id="68" w:author="向嘉豪" w:date="2025-04-19T09:24:10Z">
         <w:r>
           <w:rPr>
             <w:rFonts w:ascii="Arial" w:hAnsi="Arial" w:eastAsia="Arial" w:cs="Arial"/>
@@ -2479,7 +2486,7 @@
           </w:drawing>
         </w:r>
       </w:ins>
-      <w:ins w:id="69" w:author="向嘉豪" w:date="2025-04-19T09:24:21Z">
+      <w:ins w:id="70" w:author="向嘉豪" w:date="2025-04-19T09:24:21Z">
         <w:r>
           <w:rPr>
             <w:rFonts w:hint="eastAsia" w:ascii="宋体" w:hAnsi="宋体" w:eastAsia="宋体" w:cs="宋体"/>
@@ -2498,7 +2505,7 @@
           <w:t>获奖</w:t>
         </w:r>
       </w:ins>
-      <w:ins w:id="70" w:author="向嘉豪" w:date="2025-04-19T09:24:24Z">
+      <w:ins w:id="71" w:author="向嘉豪" w:date="2025-04-19T09:24:24Z">
         <w:r>
           <w:rPr>
             <w:rFonts w:hint="eastAsia" w:ascii="宋体" w:hAnsi="宋体" w:eastAsia="宋体" w:cs="宋体"/>
@@ -2523,7 +2530,7 @@
         <w:spacing w:before="100" w:line="250" w:lineRule="auto"/>
         <w:ind w:left="909" w:right="1104" w:firstLine="17"/>
         <w:rPr>
-          <w:ins w:id="71" w:author="向嘉豪" w:date="2025-04-18T21:08:28Z"/>
+          <w:ins w:id="72" w:author="向嘉豪" w:date="2025-04-18T21:08:28Z"/>
           <w:rFonts w:hint="default" w:ascii="Times New Roman" w:hAnsi="Times New Roman" w:cs="Times New Roman"/>
           <w:color w:val="000000"/>
           <w:kern w:val="0"/>
@@ -2532,7 +2539,7 @@
           <w:lang w:val="en-US" w:eastAsia="zh-CN" w:bidi="ar"/>
         </w:rPr>
       </w:pPr>
-      <w:ins w:id="72" w:author="向嘉豪" w:date="2025-04-18T20:42:44Z">
+      <w:ins w:id="73" w:author="向嘉豪" w:date="2025-04-18T20:42:44Z">
         <w:r>
           <w:rPr>
             <w:rFonts w:hint="default" w:ascii="Times New Roman" w:hAnsi="Times New Roman" w:cs="Times New Roman"/>
@@ -2545,7 +2552,7 @@
           <w:t>◆</w:t>
         </w:r>
       </w:ins>
-      <w:ins w:id="73" w:author="向嘉豪" w:date="2025-04-18T20:47:37Z">
+      <w:ins w:id="74" w:author="向嘉豪" w:date="2025-04-18T20:47:37Z">
         <w:r>
           <w:rPr>
             <w:rFonts w:hint="eastAsia" w:ascii="Times New Roman" w:hAnsi="Times New Roman" w:cs="Times New Roman"/>
@@ -2558,7 +2565,7 @@
           <w:t xml:space="preserve"> </w:t>
         </w:r>
       </w:ins>
-      <w:ins w:id="74" w:author="向嘉豪" w:date="2025-04-18T20:48:22Z">
+      <w:ins w:id="75" w:author="向嘉豪" w:date="2025-04-18T20:48:22Z">
         <w:r>
           <w:rPr>
             <w:rFonts w:hint="eastAsia" w:ascii="Times New Roman" w:hAnsi="Times New Roman" w:cs="Times New Roman"/>
@@ -2571,7 +2578,7 @@
           <w:t>2024</w:t>
         </w:r>
       </w:ins>
-      <w:ins w:id="75" w:author="向嘉豪" w:date="2025-04-18T20:48:26Z">
+      <w:ins w:id="76" w:author="向嘉豪" w:date="2025-04-18T20:48:26Z">
         <w:r>
           <w:rPr>
             <w:rFonts w:hint="eastAsia" w:ascii="Times New Roman" w:hAnsi="Times New Roman" w:cs="Times New Roman"/>
@@ -2584,7 +2591,7 @@
           <w:t>年</w:t>
         </w:r>
       </w:ins>
-      <w:ins w:id="76" w:author="向嘉豪" w:date="2025-04-18T20:47:26Z">
+      <w:ins w:id="77" w:author="向嘉豪" w:date="2025-04-18T20:47:26Z">
         <w:r>
           <w:rPr>
             <w:rFonts w:hint="default" w:ascii="Times New Roman" w:hAnsi="Times New Roman" w:cs="Times New Roman"/>
@@ -2597,7 +2604,7 @@
           <w:t>湖南省大学生创新大赛高教主赛道研究生创意组三等</w:t>
         </w:r>
       </w:ins>
-      <w:ins w:id="77" w:author="向嘉豪" w:date="2025-04-18T20:47:33Z">
+      <w:ins w:id="78" w:author="向嘉豪" w:date="2025-04-18T20:47:33Z">
         <w:r>
           <w:rPr>
             <w:rFonts w:hint="eastAsia" w:ascii="Times New Roman" w:hAnsi="Times New Roman" w:cs="Times New Roman"/>
@@ -2610,7 +2617,7 @@
           <w:t>奖</w:t>
         </w:r>
       </w:ins>
-      <w:ins w:id="78" w:author="向嘉豪" w:date="2025-04-18T20:48:55Z">
+      <w:ins w:id="79" w:author="向嘉豪" w:date="2025-04-18T20:48:55Z">
         <w:r>
           <w:rPr>
             <w:rFonts w:hint="default" w:ascii="Times New Roman" w:hAnsi="Times New Roman" w:cs="Times New Roman"/>
@@ -2629,7 +2636,7 @@
         <w:spacing w:before="100" w:line="250" w:lineRule="auto"/>
         <w:ind w:left="909" w:right="1104" w:firstLine="17"/>
         <w:rPr>
-          <w:ins w:id="79" w:author="向嘉豪" w:date="2025-04-18T20:50:51Z"/>
+          <w:ins w:id="80" w:author="向嘉豪" w:date="2025-04-18T20:50:51Z"/>
           <w:rFonts w:hint="default" w:ascii="Times New Roman" w:hAnsi="Times New Roman" w:cs="Times New Roman"/>
           <w:color w:val="000000"/>
           <w:kern w:val="0"/>
@@ -2638,7 +2645,7 @@
           <w:lang w:val="en-US" w:eastAsia="zh-CN" w:bidi="ar"/>
         </w:rPr>
       </w:pPr>
-      <w:ins w:id="80" w:author="向嘉豪" w:date="2025-04-18T21:08:32Z">
+      <w:ins w:id="81" w:author="向嘉豪" w:date="2025-04-18T21:08:32Z">
         <w:r>
           <w:rPr>
             <w:rFonts w:hint="default" w:ascii="Times New Roman" w:hAnsi="Times New Roman" w:cs="Times New Roman"/>
@@ -2651,7 +2658,7 @@
           <w:t>◆</w:t>
         </w:r>
       </w:ins>
-      <w:ins w:id="81" w:author="向嘉豪" w:date="2025-04-18T21:08:34Z">
+      <w:ins w:id="82" w:author="向嘉豪" w:date="2025-04-18T21:08:34Z">
         <w:r>
           <w:rPr>
             <w:rFonts w:hint="default" w:ascii="Times New Roman" w:hAnsi="Times New Roman" w:cs="Times New Roman"/>
@@ -2664,7 +2671,7 @@
           <w:t xml:space="preserve"> </w:t>
         </w:r>
       </w:ins>
-      <w:ins w:id="82" w:author="向嘉豪" w:date="2025-04-18T21:08:35Z">
+      <w:ins w:id="83" w:author="向嘉豪" w:date="2025-04-18T21:08:35Z">
         <w:r>
           <w:rPr>
             <w:rFonts w:hint="default" w:ascii="Times New Roman" w:hAnsi="Times New Roman" w:cs="Times New Roman"/>
@@ -2677,7 +2684,7 @@
           <w:t>202</w:t>
         </w:r>
       </w:ins>
-      <w:ins w:id="83" w:author="向嘉豪" w:date="2025-04-18T21:08:36Z">
+      <w:ins w:id="84" w:author="向嘉豪" w:date="2025-04-18T21:08:36Z">
         <w:r>
           <w:rPr>
             <w:rFonts w:hint="default" w:ascii="Times New Roman" w:hAnsi="Times New Roman" w:cs="Times New Roman"/>
@@ -2690,7 +2697,7 @@
           <w:t>4</w:t>
         </w:r>
       </w:ins>
-      <w:ins w:id="84" w:author="向嘉豪" w:date="2025-04-18T21:08:42Z">
+      <w:ins w:id="85" w:author="向嘉豪" w:date="2025-04-18T21:08:42Z">
         <w:r>
           <w:rPr>
             <w:rFonts w:hint="eastAsia" w:ascii="Times New Roman" w:hAnsi="Times New Roman" w:cs="Times New Roman"/>
@@ -2703,7 +2710,7 @@
           <w:t>年</w:t>
         </w:r>
       </w:ins>
-      <w:ins w:id="85" w:author="向嘉豪" w:date="2025-04-18T21:08:45Z">
+      <w:ins w:id="86" w:author="向嘉豪" w:date="2025-04-18T21:08:45Z">
         <w:r>
           <w:rPr>
             <w:rFonts w:hint="eastAsia" w:ascii="Times New Roman" w:hAnsi="Times New Roman" w:cs="Times New Roman"/>
@@ -2716,7 +2723,7 @@
           <w:t>湖南省</w:t>
         </w:r>
       </w:ins>
-      <w:ins w:id="86" w:author="向嘉豪" w:date="2025-04-18T21:08:53Z">
+      <w:ins w:id="87" w:author="向嘉豪" w:date="2025-04-18T21:08:53Z">
         <w:r>
           <w:rPr>
             <w:rFonts w:hint="eastAsia" w:ascii="Times New Roman" w:hAnsi="Times New Roman" w:cs="Times New Roman"/>
@@ -2729,7 +2736,7 @@
           <w:t>第</w:t>
         </w:r>
       </w:ins>
-      <w:ins w:id="87" w:author="向嘉豪" w:date="2025-04-18T21:08:57Z">
+      <w:ins w:id="88" w:author="向嘉豪" w:date="2025-04-18T21:08:57Z">
         <w:r>
           <w:rPr>
             <w:rFonts w:hint="eastAsia" w:ascii="Times New Roman" w:hAnsi="Times New Roman" w:cs="Times New Roman"/>
@@ -2742,7 +2749,7 @@
           <w:t>十七</w:t>
         </w:r>
       </w:ins>
-      <w:ins w:id="88" w:author="向嘉豪" w:date="2025-04-18T21:08:58Z">
+      <w:ins w:id="89" w:author="向嘉豪" w:date="2025-04-18T21:08:58Z">
         <w:r>
           <w:rPr>
             <w:rFonts w:hint="eastAsia" w:ascii="Times New Roman" w:hAnsi="Times New Roman" w:cs="Times New Roman"/>
@@ -2755,7 +2762,7 @@
           <w:t>届</w:t>
         </w:r>
       </w:ins>
-      <w:ins w:id="89" w:author="向嘉豪" w:date="2025-04-18T21:09:03Z">
+      <w:ins w:id="90" w:author="向嘉豪" w:date="2025-04-18T21:09:03Z">
         <w:r>
           <w:rPr>
             <w:rFonts w:hint="eastAsia" w:ascii="Times New Roman" w:hAnsi="Times New Roman" w:cs="Times New Roman"/>
@@ -2768,7 +2775,7 @@
           <w:t>研究</w:t>
         </w:r>
       </w:ins>
-      <w:ins w:id="90" w:author="向嘉豪" w:date="2025-04-18T21:09:04Z">
+      <w:ins w:id="91" w:author="向嘉豪" w:date="2025-04-18T21:09:04Z">
         <w:r>
           <w:rPr>
             <w:rFonts w:hint="eastAsia" w:ascii="Times New Roman" w:hAnsi="Times New Roman" w:cs="Times New Roman"/>
@@ -2781,7 +2788,7 @@
           <w:t>生</w:t>
         </w:r>
       </w:ins>
-      <w:ins w:id="91" w:author="向嘉豪" w:date="2025-04-18T21:09:06Z">
+      <w:ins w:id="92" w:author="向嘉豪" w:date="2025-04-18T21:09:06Z">
         <w:r>
           <w:rPr>
             <w:rFonts w:hint="eastAsia" w:ascii="Times New Roman" w:hAnsi="Times New Roman" w:cs="Times New Roman"/>
@@ -2794,7 +2801,7 @@
           <w:t>创新</w:t>
         </w:r>
       </w:ins>
-      <w:ins w:id="92" w:author="向嘉豪" w:date="2025-04-18T21:09:09Z">
+      <w:ins w:id="93" w:author="向嘉豪" w:date="2025-04-18T21:09:09Z">
         <w:r>
           <w:rPr>
             <w:rFonts w:hint="eastAsia" w:ascii="Times New Roman" w:hAnsi="Times New Roman" w:cs="Times New Roman"/>
@@ -2807,7 +2814,7 @@
           <w:t>论坛</w:t>
         </w:r>
       </w:ins>
-      <w:ins w:id="93" w:author="向嘉豪" w:date="2025-04-18T21:09:17Z">
+      <w:ins w:id="94" w:author="向嘉豪" w:date="2025-04-18T21:09:17Z">
         <w:r>
           <w:rPr>
             <w:rFonts w:hint="eastAsia" w:ascii="Times New Roman" w:hAnsi="Times New Roman" w:cs="Times New Roman"/>
@@ -2820,7 +2827,7 @@
           <w:t>优秀</w:t>
         </w:r>
       </w:ins>
-      <w:ins w:id="94" w:author="向嘉豪" w:date="2025-04-18T21:09:18Z">
+      <w:ins w:id="95" w:author="向嘉豪" w:date="2025-04-18T21:09:18Z">
         <w:r>
           <w:rPr>
             <w:rFonts w:hint="eastAsia" w:ascii="Times New Roman" w:hAnsi="Times New Roman" w:cs="Times New Roman"/>
@@ -2833,7 +2840,7 @@
           <w:t>论文</w:t>
         </w:r>
       </w:ins>
-      <w:ins w:id="95" w:author="向嘉豪" w:date="2025-04-18T21:09:19Z">
+      <w:ins w:id="96" w:author="向嘉豪" w:date="2025-04-18T21:09:19Z">
         <w:r>
           <w:rPr>
             <w:rFonts w:hint="eastAsia" w:ascii="Times New Roman" w:hAnsi="Times New Roman" w:cs="Times New Roman"/>
@@ -2846,7 +2853,7 @@
           <w:t>二</w:t>
         </w:r>
       </w:ins>
-      <w:ins w:id="96" w:author="向嘉豪" w:date="2025-04-18T21:09:21Z">
+      <w:ins w:id="97" w:author="向嘉豪" w:date="2025-04-18T21:09:21Z">
         <w:r>
           <w:rPr>
             <w:rFonts w:hint="eastAsia" w:ascii="Times New Roman" w:hAnsi="Times New Roman" w:cs="Times New Roman"/>
@@ -2859,7 +2866,7 @@
           <w:t>等奖</w:t>
         </w:r>
       </w:ins>
-      <w:ins w:id="97" w:author="向嘉豪" w:date="2025-04-18T21:09:24Z">
+      <w:ins w:id="98" w:author="向嘉豪" w:date="2025-04-18T21:09:24Z">
         <w:r>
           <w:rPr>
             <w:rFonts w:hint="default" w:ascii="Times New Roman" w:hAnsi="Times New Roman" w:cs="Times New Roman"/>
@@ -2878,7 +2885,7 @@
         <w:spacing w:before="100" w:line="250" w:lineRule="auto"/>
         <w:ind w:left="909" w:right="1104" w:firstLine="17"/>
         <w:rPr>
-          <w:ins w:id="98" w:author="向嘉豪" w:date="2025-04-18T21:24:55Z"/>
+          <w:ins w:id="99" w:author="向嘉豪" w:date="2025-04-18T21:24:55Z"/>
           <w:rFonts w:hint="default" w:ascii="Times New Roman" w:hAnsi="Times New Roman" w:cs="Times New Roman"/>
           <w:color w:val="000000"/>
           <w:kern w:val="0"/>
@@ -2887,7 +2894,7 @@
           <w:lang w:val="en-US" w:eastAsia="zh-CN" w:bidi="ar"/>
         </w:rPr>
       </w:pPr>
-      <w:ins w:id="99" w:author="向嘉豪" w:date="2025-04-18T20:50:56Z">
+      <w:ins w:id="100" w:author="向嘉豪" w:date="2025-04-18T20:50:56Z">
         <w:r>
           <w:rPr>
             <w:rFonts w:hint="default" w:ascii="Times New Roman" w:hAnsi="Times New Roman" w:cs="Times New Roman"/>
@@ -2900,7 +2907,7 @@
           <w:t>◆</w:t>
         </w:r>
       </w:ins>
-      <w:ins w:id="100" w:author="向嘉豪" w:date="2025-04-18T20:51:01Z">
+      <w:ins w:id="101" w:author="向嘉豪" w:date="2025-04-18T20:51:01Z">
         <w:r>
           <w:rPr>
             <w:rFonts w:hint="default" w:ascii="Times New Roman" w:hAnsi="Times New Roman" w:cs="Times New Roman"/>
@@ -2913,7 +2920,7 @@
           <w:t xml:space="preserve"> 2</w:t>
         </w:r>
       </w:ins>
-      <w:ins w:id="101" w:author="向嘉豪" w:date="2025-04-18T20:51:02Z">
+      <w:ins w:id="102" w:author="向嘉豪" w:date="2025-04-18T20:51:02Z">
         <w:r>
           <w:rPr>
             <w:rFonts w:hint="default" w:ascii="Times New Roman" w:hAnsi="Times New Roman" w:cs="Times New Roman"/>
@@ -2926,7 +2933,7 @@
           <w:t>024</w:t>
         </w:r>
       </w:ins>
-      <w:ins w:id="102" w:author="向嘉豪" w:date="2025-04-18T20:51:10Z">
+      <w:ins w:id="103" w:author="向嘉豪" w:date="2025-04-18T20:51:10Z">
         <w:r>
           <w:rPr>
             <w:rFonts w:hint="eastAsia" w:ascii="Times New Roman" w:hAnsi="Times New Roman" w:cs="Times New Roman"/>
@@ -2939,7 +2946,7 @@
           <w:t>年</w:t>
         </w:r>
       </w:ins>
-      <w:ins w:id="103" w:author="向嘉豪" w:date="2025-04-18T20:51:15Z">
+      <w:ins w:id="104" w:author="向嘉豪" w:date="2025-04-18T20:51:15Z">
         <w:r>
           <w:rPr>
             <w:rFonts w:hint="eastAsia" w:ascii="Times New Roman" w:hAnsi="Times New Roman" w:cs="Times New Roman"/>
@@ -2952,7 +2959,7 @@
           <w:t>衡阳</w:t>
         </w:r>
       </w:ins>
-      <w:ins w:id="104" w:author="向嘉豪" w:date="2025-04-18T20:51:16Z">
+      <w:ins w:id="105" w:author="向嘉豪" w:date="2025-04-18T20:51:16Z">
         <w:r>
           <w:rPr>
             <w:rFonts w:hint="eastAsia" w:ascii="Times New Roman" w:hAnsi="Times New Roman" w:cs="Times New Roman"/>
@@ -2965,7 +2972,7 @@
           <w:t>师范</w:t>
         </w:r>
       </w:ins>
-      <w:ins w:id="105" w:author="向嘉豪" w:date="2025-04-18T20:51:17Z">
+      <w:ins w:id="106" w:author="向嘉豪" w:date="2025-04-18T20:51:17Z">
         <w:r>
           <w:rPr>
             <w:rFonts w:hint="eastAsia" w:ascii="Times New Roman" w:hAnsi="Times New Roman" w:cs="Times New Roman"/>
@@ -2978,7 +2985,7 @@
           <w:t>学院</w:t>
         </w:r>
       </w:ins>
-      <w:ins w:id="106" w:author="向嘉豪" w:date="2025-04-18T20:51:21Z">
+      <w:ins w:id="107" w:author="向嘉豪" w:date="2025-04-18T20:51:21Z">
         <w:r>
           <w:rPr>
             <w:rFonts w:hint="eastAsia" w:ascii="Times New Roman" w:hAnsi="Times New Roman" w:cs="Times New Roman"/>
@@ -2991,7 +2998,7 @@
           <w:t>大学生</w:t>
         </w:r>
       </w:ins>
-      <w:ins w:id="107" w:author="向嘉豪" w:date="2025-04-18T20:51:38Z">
+      <w:ins w:id="108" w:author="向嘉豪" w:date="2025-04-18T20:51:38Z">
         <w:r>
           <w:rPr>
             <w:rFonts w:hint="eastAsia" w:ascii="Times New Roman" w:hAnsi="Times New Roman" w:cs="Times New Roman"/>
@@ -3004,7 +3011,7 @@
           <w:t>创新</w:t>
         </w:r>
       </w:ins>
-      <w:ins w:id="108" w:author="向嘉豪" w:date="2025-04-18T20:51:41Z">
+      <w:ins w:id="109" w:author="向嘉豪" w:date="2025-04-18T20:51:41Z">
         <w:r>
           <w:rPr>
             <w:rFonts w:hint="eastAsia" w:ascii="Times New Roman" w:hAnsi="Times New Roman" w:cs="Times New Roman"/>
@@ -3017,7 +3024,7 @@
           <w:t>大赛</w:t>
         </w:r>
       </w:ins>
-      <w:ins w:id="109" w:author="向嘉豪" w:date="2025-04-18T20:51:47Z">
+      <w:ins w:id="110" w:author="向嘉豪" w:date="2025-04-18T20:51:47Z">
         <w:r>
           <w:rPr>
             <w:rFonts w:hint="eastAsia" w:ascii="Times New Roman" w:hAnsi="Times New Roman" w:cs="Times New Roman"/>
@@ -3030,7 +3037,7 @@
           <w:t>优秀</w:t>
         </w:r>
       </w:ins>
-      <w:ins w:id="110" w:author="向嘉豪" w:date="2025-04-18T20:51:48Z">
+      <w:ins w:id="111" w:author="向嘉豪" w:date="2025-04-18T20:51:48Z">
         <w:r>
           <w:rPr>
             <w:rFonts w:hint="eastAsia" w:ascii="Times New Roman" w:hAnsi="Times New Roman" w:cs="Times New Roman"/>
@@ -3043,7 +3050,7 @@
           <w:t>奖</w:t>
         </w:r>
       </w:ins>
-      <w:ins w:id="111" w:author="向嘉豪" w:date="2025-04-18T21:06:50Z">
+      <w:ins w:id="112" w:author="向嘉豪" w:date="2025-04-18T21:06:50Z">
         <w:r>
           <w:rPr>
             <w:rFonts w:hint="default" w:ascii="Times New Roman" w:hAnsi="Times New Roman" w:cs="Times New Roman"/>
@@ -3062,7 +3069,7 @@
         <w:spacing w:before="100" w:line="250" w:lineRule="auto"/>
         <w:ind w:left="909" w:right="1104" w:firstLine="17"/>
         <w:rPr>
-          <w:ins w:id="112" w:author="向嘉豪" w:date="2025-04-18T20:47:41Z"/>
+          <w:ins w:id="113" w:author="向嘉豪" w:date="2025-04-18T20:47:41Z"/>
           <w:rFonts w:hint="default" w:ascii="Times New Roman" w:hAnsi="Times New Roman" w:cs="Times New Roman"/>
           <w:color w:val="000000"/>
           <w:kern w:val="0"/>
@@ -3071,7 +3078,7 @@
           <w:lang w:val="en-US" w:eastAsia="zh-CN" w:bidi="ar"/>
         </w:rPr>
       </w:pPr>
-      <w:ins w:id="113" w:author="向嘉豪" w:date="2025-04-18T21:24:59Z">
+      <w:ins w:id="114" w:author="向嘉豪" w:date="2025-04-18T21:24:59Z">
         <w:r>
           <w:rPr>
             <w:rFonts w:hint="default" w:ascii="Times New Roman" w:hAnsi="Times New Roman" w:cs="Times New Roman"/>
@@ -3084,7 +3091,7 @@
           <w:t>◆</w:t>
         </w:r>
       </w:ins>
-      <w:ins w:id="114" w:author="向嘉豪" w:date="2025-04-18T21:25:03Z">
+      <w:ins w:id="115" w:author="向嘉豪" w:date="2025-04-18T21:25:03Z">
         <w:r>
           <w:rPr>
             <w:rFonts w:hint="eastAsia" w:ascii="Times New Roman" w:hAnsi="Times New Roman" w:cs="Times New Roman"/>
@@ -3097,7 +3104,7 @@
           <w:t xml:space="preserve"> </w:t>
         </w:r>
       </w:ins>
-      <w:ins w:id="115" w:author="向嘉豪" w:date="2025-04-18T21:25:04Z">
+      <w:ins w:id="116" w:author="向嘉豪" w:date="2025-04-18T21:25:04Z">
         <w:r>
           <w:rPr>
             <w:rFonts w:hint="eastAsia" w:ascii="Times New Roman" w:hAnsi="Times New Roman" w:cs="Times New Roman"/>
@@ -3110,7 +3117,7 @@
           <w:t>202</w:t>
         </w:r>
       </w:ins>
-      <w:ins w:id="116" w:author="向嘉豪" w:date="2025-04-18T21:25:06Z">
+      <w:ins w:id="117" w:author="向嘉豪" w:date="2025-04-18T21:25:06Z">
         <w:r>
           <w:rPr>
             <w:rFonts w:hint="eastAsia" w:ascii="Times New Roman" w:hAnsi="Times New Roman" w:cs="Times New Roman"/>
@@ -3123,7 +3130,7 @@
           <w:t>3</w:t>
         </w:r>
       </w:ins>
-      <w:ins w:id="117" w:author="向嘉豪" w:date="2025-04-18T21:25:07Z">
+      <w:ins w:id="118" w:author="向嘉豪" w:date="2025-04-18T21:25:07Z">
         <w:r>
           <w:rPr>
             <w:rFonts w:hint="eastAsia" w:ascii="Times New Roman" w:hAnsi="Times New Roman" w:cs="Times New Roman"/>
@@ -3136,7 +3143,7 @@
           <w:t>年</w:t>
         </w:r>
       </w:ins>
-      <w:ins w:id="118" w:author="向嘉豪" w:date="2025-04-18T21:25:14Z">
+      <w:ins w:id="119" w:author="向嘉豪" w:date="2025-04-18T21:25:14Z">
         <w:r>
           <w:rPr>
             <w:rFonts w:hint="eastAsia" w:ascii="Times New Roman" w:hAnsi="Times New Roman" w:cs="Times New Roman"/>
@@ -3149,7 +3156,7 @@
           <w:t>衡阳师范学院</w:t>
         </w:r>
       </w:ins>
-      <w:ins w:id="119" w:author="向嘉豪" w:date="2025-04-18T21:25:23Z">
+      <w:ins w:id="120" w:author="向嘉豪" w:date="2025-04-18T21:25:23Z">
         <w:r>
           <w:rPr>
             <w:rFonts w:hint="eastAsia" w:ascii="Times New Roman" w:hAnsi="Times New Roman" w:cs="Times New Roman"/>
@@ -3162,7 +3169,7 @@
           <w:t>“挑战杯”课外学术科技作品竞赛特等奖</w:t>
         </w:r>
       </w:ins>
-      <w:ins w:id="120" w:author="向嘉豪" w:date="2025-04-18T21:25:35Z">
+      <w:ins w:id="121" w:author="向嘉豪" w:date="2025-04-18T21:25:35Z">
         <w:r>
           <w:rPr>
             <w:rFonts w:hint="default" w:ascii="Times New Roman" w:hAnsi="Times New Roman" w:cs="Times New Roman"/>
@@ -3181,7 +3188,7 @@
         <w:spacing w:before="100" w:line="250" w:lineRule="auto"/>
         <w:ind w:left="909" w:right="1104" w:firstLine="17"/>
         <w:rPr>
-          <w:ins w:id="121" w:author="向嘉豪" w:date="2025-04-18T20:42:44Z"/>
+          <w:ins w:id="122" w:author="向嘉豪" w:date="2025-04-18T20:42:44Z"/>
           <w:rFonts w:hint="default" w:ascii="Times New Roman" w:hAnsi="Times New Roman" w:cs="Times New Roman"/>
           <w:color w:val="000000"/>
           <w:kern w:val="0"/>
@@ -3190,7 +3197,7 @@
           <w:lang w:val="en-US" w:eastAsia="zh-CN" w:bidi="ar"/>
         </w:rPr>
       </w:pPr>
-      <w:ins w:id="122" w:author="向嘉豪" w:date="2025-04-18T20:47:46Z">
+      <w:ins w:id="123" w:author="向嘉豪" w:date="2025-04-18T20:47:46Z">
         <w:r>
           <w:rPr>
             <w:rFonts w:hint="default" w:ascii="Times New Roman" w:hAnsi="Times New Roman" w:cs="Times New Roman"/>
@@ -3203,7 +3210,7 @@
           <w:t>◆</w:t>
         </w:r>
       </w:ins>
-      <w:ins w:id="123" w:author="向嘉豪" w:date="2025-04-18T20:47:46Z">
+      <w:ins w:id="124" w:author="向嘉豪" w:date="2025-04-18T20:47:46Z">
         <w:r>
           <w:rPr>
             <w:rFonts w:hint="eastAsia" w:ascii="Times New Roman" w:hAnsi="Times New Roman" w:cs="Times New Roman"/>
@@ -3216,7 +3223,7 @@
           <w:t xml:space="preserve"> </w:t>
         </w:r>
       </w:ins>
-      <w:ins w:id="124" w:author="向嘉豪" w:date="2025-04-18T20:42:44Z">
+      <w:ins w:id="125" w:author="向嘉豪" w:date="2025-04-18T20:42:44Z">
         <w:r>
           <w:rPr>
             <w:rFonts w:hint="default" w:ascii="Times New Roman" w:hAnsi="Times New Roman" w:cs="Times New Roman"/>
@@ -3229,7 +3236,7 @@
           <w:t>202</w:t>
         </w:r>
       </w:ins>
-      <w:ins w:id="125" w:author="向嘉豪" w:date="2025-04-18T21:10:00Z">
+      <w:ins w:id="126" w:author="向嘉豪" w:date="2025-04-18T21:10:00Z">
         <w:r>
           <w:rPr>
             <w:rFonts w:hint="default" w:ascii="Times New Roman" w:hAnsi="Times New Roman" w:cs="Times New Roman"/>
@@ -3242,7 +3249,7 @@
           <w:t>3</w:t>
         </w:r>
       </w:ins>
-      <w:ins w:id="126" w:author="向嘉豪" w:date="2025-04-18T20:42:44Z">
+      <w:ins w:id="127" w:author="向嘉豪" w:date="2025-04-18T20:42:44Z">
         <w:r>
           <w:rPr>
             <w:rFonts w:hint="default" w:ascii="Times New Roman" w:hAnsi="Times New Roman" w:cs="Times New Roman"/>
@@ -3255,7 +3262,7 @@
           <w:t>年度硕士研究生奖学金</w:t>
         </w:r>
       </w:ins>
-      <w:ins w:id="127" w:author="向嘉豪" w:date="2025-04-18T20:42:50Z">
+      <w:ins w:id="128" w:author="向嘉豪" w:date="2025-04-18T20:42:50Z">
         <w:r>
           <w:rPr>
             <w:rFonts w:hint="eastAsia" w:ascii="Times New Roman" w:hAnsi="Times New Roman" w:cs="Times New Roman"/>
@@ -3268,7 +3275,7 @@
           <w:t>二</w:t>
         </w:r>
       </w:ins>
-      <w:ins w:id="128" w:author="向嘉豪" w:date="2025-04-18T20:42:44Z">
+      <w:ins w:id="129" w:author="向嘉豪" w:date="2025-04-18T20:42:44Z">
         <w:r>
           <w:rPr>
             <w:rFonts w:hint="default" w:ascii="Times New Roman" w:hAnsi="Times New Roman" w:cs="Times New Roman"/>
@@ -3295,7 +3302,7 @@
           <w:lang w:val="en-US" w:eastAsia="zh-CN" w:bidi="ar"/>
         </w:rPr>
       </w:pPr>
-      <w:ins w:id="129" w:author="向嘉豪" w:date="2025-04-18T20:42:44Z">
+      <w:ins w:id="130" w:author="向嘉豪" w:date="2025-04-18T20:42:44Z">
         <w:r>
           <w:rPr>
             <w:rFonts w:hint="default" w:ascii="Times New Roman" w:hAnsi="Times New Roman" w:cs="Times New Roman"/>
@@ -3308,7 +3315,7 @@
           <w:t>◆ 202</w:t>
         </w:r>
       </w:ins>
-      <w:ins w:id="130" w:author="向嘉豪" w:date="2025-04-18T21:10:02Z">
+      <w:ins w:id="131" w:author="向嘉豪" w:date="2025-04-18T21:10:02Z">
         <w:r>
           <w:rPr>
             <w:rFonts w:hint="default" w:ascii="Times New Roman" w:hAnsi="Times New Roman" w:cs="Times New Roman"/>
@@ -3321,7 +3328,7 @@
           <w:t>3</w:t>
         </w:r>
       </w:ins>
-      <w:ins w:id="131" w:author="向嘉豪" w:date="2025-04-18T20:42:44Z">
+      <w:ins w:id="132" w:author="向嘉豪" w:date="2025-04-18T20:42:44Z">
         <w:r>
           <w:rPr>
             <w:rFonts w:hint="default" w:ascii="Times New Roman" w:hAnsi="Times New Roman" w:cs="Times New Roman"/>
@@ -3334,7 +3341,7 @@
           <w:t>-202</w:t>
         </w:r>
       </w:ins>
-      <w:ins w:id="132" w:author="向嘉豪" w:date="2025-04-18T21:10:04Z">
+      <w:ins w:id="133" w:author="向嘉豪" w:date="2025-04-18T21:10:04Z">
         <w:r>
           <w:rPr>
             <w:rFonts w:hint="default" w:ascii="Times New Roman" w:hAnsi="Times New Roman" w:cs="Times New Roman"/>
@@ -3347,7 +3354,7 @@
           <w:t>4</w:t>
         </w:r>
       </w:ins>
-      <w:ins w:id="133" w:author="向嘉豪" w:date="2025-04-18T20:42:44Z">
+      <w:ins w:id="134" w:author="向嘉豪" w:date="2025-04-18T20:42:44Z">
         <w:r>
           <w:rPr>
             <w:rFonts w:hint="default" w:ascii="Times New Roman" w:hAnsi="Times New Roman" w:cs="Times New Roman"/>
@@ -3360,7 +3367,7 @@
           <w:t>年度硕士研究生奖学金</w:t>
         </w:r>
       </w:ins>
-      <w:ins w:id="134" w:author="向嘉豪" w:date="2025-04-18T20:42:48Z">
+      <w:ins w:id="135" w:author="向嘉豪" w:date="2025-04-18T20:42:48Z">
         <w:r>
           <w:rPr>
             <w:rFonts w:hint="eastAsia" w:ascii="Times New Roman" w:hAnsi="Times New Roman" w:cs="Times New Roman"/>
@@ -3373,7 +3380,7 @@
           <w:t>二</w:t>
         </w:r>
       </w:ins>
-      <w:ins w:id="135" w:author="向嘉豪" w:date="2025-04-18T20:42:44Z">
+      <w:ins w:id="136" w:author="向嘉豪" w:date="2025-04-18T20:42:44Z">
         <w:r>
           <w:rPr>
             <w:rFonts w:hint="default" w:ascii="Times New Roman" w:hAnsi="Times New Roman" w:cs="Times New Roman"/>
@@ -3386,6 +3393,8 @@
           <w:t>等奖.</w:t>
         </w:r>
       </w:ins>
+      <w:bookmarkStart w:id="0" w:name="_GoBack"/>
+      <w:bookmarkEnd w:id="0"/>
     </w:p>
     <w:p>
       <w:pPr>
@@ -3480,7 +3489,7 @@
         <w:spacing w:before="73" w:line="212" w:lineRule="auto"/>
         <w:ind w:left="937" w:right="1104" w:hanging="25"/>
         <w:rPr>
-          <w:ins w:id="136" w:author="向嘉豪" w:date="2025-04-18T20:32:17Z"/>
+          <w:ins w:id="137" w:author="向嘉豪" w:date="2025-04-18T20:32:17Z"/>
           <w:rFonts w:hint="default" w:ascii="Times New Roman" w:hAnsi="Times New Roman" w:eastAsia="宋体" w:cs="Times New Roman"/>
           <w:kern w:val="2"/>
           <w:sz w:val="24"/>
@@ -3488,7 +3497,7 @@
           <w:lang w:val="en-US" w:eastAsia="zh-CN" w:bidi="ar"/>
         </w:rPr>
       </w:pPr>
-      <w:ins w:id="137" w:author="向嘉豪" w:date="2025-04-19T09:55:42Z">
+      <w:ins w:id="138" w:author="向嘉豪" w:date="2025-04-19T09:55:42Z">
         <w:r>
           <w:rPr>
             <w:rFonts w:hint="default" w:ascii="宋体" w:hAnsi="宋体" w:eastAsia="宋体" w:cs="宋体"/>
@@ -3501,7 +3510,7 @@
           <w:t>◆</w:t>
         </w:r>
       </w:ins>
-      <w:ins w:id="138" w:author="向嘉豪" w:date="2025-04-19T09:55:52Z">
+      <w:ins w:id="139" w:author="向嘉豪" w:date="2025-04-19T09:55:52Z">
         <w:r>
           <w:rPr>
             <w:rFonts w:hint="eastAsia" w:ascii="Times New Roman Regular" w:hAnsi="Times New Roman Regular" w:eastAsia="宋体" w:cs="Times New Roman Regular"/>
@@ -3553,7 +3562,7 @@
         </w:rPr>
         <w:t>4年湖</w:t>
       </w:r>
-      <w:ins w:id="139" w:author="向嘉豪" w:date="2025-04-19T09:42:54Z">
+      <w:ins w:id="140" w:author="向嘉豪" w:date="2025-04-19T09:42:54Z">
         <w:r>
           <w:rPr>
             <w:rFonts w:hint="eastAsia" w:ascii="Times New Roman" w:hAnsi="Times New Roman" w:eastAsia="Times New Roman" w:cs="Times New Roman"/>
@@ -3606,6 +3615,30 @@
         </w:rPr>
         <w:t>CX20240977)</w:t>
       </w:r>
+      <w:ins w:id="141" w:author="向嘉豪" w:date="2025-09-09T21:06:19Z">
+        <w:r>
+          <w:rPr>
+            <w:rFonts w:hint="default" w:ascii="Times New Roman" w:hAnsi="Times New Roman" w:eastAsia="宋体" w:cs="Times New Roman"/>
+            <w:kern w:val="2"/>
+            <w:sz w:val="24"/>
+            <w:szCs w:val="32"/>
+            <w:lang w:val="en-US" w:eastAsia="zh-CN" w:bidi="ar"/>
+          </w:rPr>
+          <w:t xml:space="preserve"> </w:t>
+        </w:r>
+      </w:ins>
+      <w:ins w:id="142" w:author="向嘉豪" w:date="2025-09-09T21:06:20Z">
+        <w:r>
+          <w:rPr>
+            <w:rFonts w:hint="default" w:ascii="Times New Roman" w:hAnsi="Times New Roman" w:eastAsia="宋体" w:cs="Times New Roman"/>
+            <w:kern w:val="2"/>
+            <w:sz w:val="24"/>
+            <w:szCs w:val="32"/>
+            <w:lang w:val="en-US" w:eastAsia="zh-CN" w:bidi="ar"/>
+          </w:rPr>
+          <w:t>已结题</w:t>
+        </w:r>
+      </w:ins>
       <w:r>
         <w:rPr>
           <w:rFonts w:ascii="Times New Roman" w:hAnsi="Times New Roman" w:eastAsia="Times New Roman" w:cs="Times New Roman"/>
@@ -3621,7 +3654,7 @@
         <w:spacing w:before="110" w:line="185" w:lineRule="auto"/>
         <w:jc w:val="center"/>
         <w:rPr>
-          <w:ins w:id="140" w:author="李浪" w:date="2025-04-18T20:28:43Z"/>
+          <w:ins w:id="143" w:author="李浪" w:date="2025-04-18T20:28:43Z"/>
           <w:rFonts w:ascii="方正舒体" w:hAnsi="方正舒体" w:eastAsia="方正舒体" w:cs="方正舒体"/>
           <w:sz w:val="32"/>
           <w:szCs w:val="32"/>

</xml_diff>